<commit_message>
old stuff not added
</commit_message>
<xml_diff>
--- a/199/report.docx
+++ b/199/report.docx
@@ -524,13 +524,8 @@
       <w:r>
         <w:t xml:space="preserve">We would like to extend the Fake News Net project. By doing so we would also like to make this code base more user friendly. </w:t>
       </w:r>
-      <w:proofErr w:type="spellStart"/>
-      <w:r>
-        <w:t>The</w:t>
-      </w:r>
-      <w:proofErr w:type="spellEnd"/>
-      <w:r>
-        <w:t xml:space="preserve"> news will be both political data and other general news. There are two categories: either fake news or real verified news. We have used several tools in order to create this dataset. The first tool we utilize is the programming language python along with the libraries: pandas, </w:t>
+      <w:r>
+        <w:t xml:space="preserve">The news will be both political data and other general news. There are two categories: either fake news or real verified news. We have used several tools in order to create this dataset. The first tool we utilize is the programming language python along with the libraries: pandas, </w:t>
       </w:r>
       <w:proofErr w:type="spellStart"/>
       <w:r>
@@ -1438,13 +1433,7 @@
         <w:rPr>
           <w:sz w:val="22"/>
         </w:rPr>
-        <w:t>2.3.</w:t>
-      </w:r>
-      <w:r>
-        <w:rPr>
-          <w:sz w:val="22"/>
-        </w:rPr>
-        <w:t>3</w:t>
+        <w:t>2.3.3</w:t>
       </w:r>
       <w:r>
         <w:rPr>
@@ -1636,7 +1625,24 @@
       </w:r>
       <w:proofErr w:type="spellEnd"/>
       <w:r>
-        <w:t xml:space="preserve"> has 436,913 rows. </w:t>
+        <w:t xml:space="preserve"> has 4</w:t>
+      </w:r>
+      <w:r>
+        <w:t>2</w:t>
+      </w:r>
+      <w:r>
+        <w:t xml:space="preserve">6,913 rows. </w:t>
+      </w:r>
+      <w:r>
+        <w:t xml:space="preserve">The real data for </w:t>
+      </w:r>
+      <w:proofErr w:type="spellStart"/>
+      <w:r>
+        <w:t>gossipcop</w:t>
+      </w:r>
+      <w:proofErr w:type="spellEnd"/>
+      <w:r>
+        <w:t xml:space="preserve"> has 659,250 rows of data. </w:t>
       </w:r>
       <w:r>
         <w:t xml:space="preserve">The </w:t>
@@ -1689,13 +1695,7 @@
         <w:rPr>
           <w:sz w:val="22"/>
         </w:rPr>
-        <w:t>3</w:t>
-      </w:r>
-      <w:r>
-        <w:rPr>
-          <w:sz w:val="22"/>
-        </w:rPr>
-        <w:t>.1</w:t>
+        <w:t>3.1</w:t>
       </w:r>
       <w:r>
         <w:rPr>
@@ -1793,13 +1793,13 @@
         <w:t>th</w:t>
       </w:r>
       <w:r>
-        <w:t xml:space="preserve"> row (and the rows nearby) was “The Legislative Process”. This is not a very descriptive title. I found that this title is associated with 22,406 tweets. </w:t>
-      </w:r>
-      <w:r>
-        <w:t xml:space="preserve">It is hard </w:t>
-      </w:r>
-      <w:r>
-        <w:t xml:space="preserve">to distinguish what this fake news story is. The titles of the tweets all had something to do with the US house of representatives. Other titles talked about the democrats taking over the house of representatives. Some of them talk about a government shutdown. Either way this data is not very clear. </w:t>
+        <w:t xml:space="preserve"> row (and the rows nearby) was “The Legislative Process”. This is not a very descriptive title. I </w:t>
+      </w:r>
+      <w:r>
+        <w:t xml:space="preserve">found that this title is associated with 22,406 tweets. </w:t>
+      </w:r>
+      <w:r>
+        <w:t xml:space="preserve">It is hard to distinguish what this fake news story is. The titles of the tweets all had something to do with the US house of representatives. Other titles talked about the democrats taking over the house of representatives. Some of them talk about a government shutdown. Either way this data is not very clear. </w:t>
       </w:r>
     </w:p>
     <w:p/>
@@ -1846,21 +1846,7 @@
           <w:b/>
           <w:sz w:val="22"/>
         </w:rPr>
-        <w:t xml:space="preserve"> </w:t>
-      </w:r>
-      <w:r>
-        <w:rPr>
-          <w:b/>
-          <w:sz w:val="22"/>
-        </w:rPr>
-        <w:t>real</w:t>
-      </w:r>
-      <w:r>
-        <w:rPr>
-          <w:b/>
-          <w:sz w:val="22"/>
-        </w:rPr>
-        <w:t xml:space="preserve"> news examples</w:t>
+        <w:t xml:space="preserve"> real news examples</w:t>
       </w:r>
     </w:p>
     <w:p>
@@ -1918,21 +1904,7 @@
           <w:b/>
           <w:sz w:val="22"/>
         </w:rPr>
-        <w:t xml:space="preserve"> </w:t>
-      </w:r>
-      <w:r>
-        <w:rPr>
-          <w:b/>
-          <w:sz w:val="22"/>
-        </w:rPr>
-        <w:t>fake</w:t>
-      </w:r>
-      <w:r>
-        <w:rPr>
-          <w:b/>
-          <w:sz w:val="22"/>
-        </w:rPr>
-        <w:t xml:space="preserve"> news examples</w:t>
+        <w:t xml:space="preserve"> fake news examples</w:t>
       </w:r>
     </w:p>
     <w:p>
@@ -2058,11 +2030,11 @@
       </w:r>
       <w:proofErr w:type="spellEnd"/>
       <w:r>
-        <w:t xml:space="preserve"> Paltrow reveals how she broke her foot on Jimmy Kimmel Live”. I thought this was interesting </w:t>
+        <w:t xml:space="preserve"> Paltrow reveals how she broke her </w:t>
       </w:r>
       <w:r>
         <w:lastRenderedPageBreak/>
-        <w:t xml:space="preserve">because depending on how you read the sentence it could mean two different things. Did reveal how she broke her foot, or did she break her foot on live TV? Presumably she did not break her foot on live TV. </w:t>
+        <w:t xml:space="preserve">foot on Jimmy Kimmel Live”. I thought this was interesting because depending on how you read the sentence it could mean two different things. Did reveal how she broke her foot, or did she break her foot on live TV? Presumably she did not break her foot on live TV. </w:t>
       </w:r>
       <w:r>
         <w:t xml:space="preserve">There are 93 tweets associated with this news story. I looked at the text data with the tweets and found similar uniformity. All of the text data contained the news story title, verbatim, some with additional information. </w:t>
@@ -2122,12 +2094,381 @@
     </w:p>
     <w:p/>
     <w:p>
-      <w:r>
-        <w:t xml:space="preserve">** add references ** </w:t>
+      <w:pPr>
+        <w:pStyle w:val="NormalWeb"/>
+        <w:spacing w:before="0" w:beforeAutospacing="0" w:after="0" w:afterAutospacing="0"/>
+        <w:rPr>
+          <w:rFonts w:cs="Times New Roman"/>
+          <w:szCs w:val="24"/>
+        </w:rPr>
+      </w:pPr>
+      <w:r>
+        <w:rPr>
+          <w:b/>
+          <w:bCs/>
+          <w:color w:val="000000"/>
+          <w:sz w:val="22"/>
+        </w:rPr>
+        <w:t>REFERENCES</w:t>
       </w:r>
     </w:p>
-    <w:p/>
-    <w:p/>
+    <w:p>
+      <w:pPr>
+        <w:pStyle w:val="HTMLPreformatted"/>
+        <w:rPr>
+          <w:rFonts w:ascii="Linux Libertine" w:hAnsi="Linux Libertine"/>
+          <w:color w:val="000000"/>
+          <w:sz w:val="14"/>
+          <w:szCs w:val="14"/>
+        </w:rPr>
+      </w:pPr>
+      <w:r>
+        <w:rPr>
+          <w:rFonts w:ascii="Linux Libertine" w:hAnsi="Linux Libertine"/>
+          <w:color w:val="000000"/>
+          <w:sz w:val="14"/>
+          <w:szCs w:val="14"/>
+        </w:rPr>
+        <w:t>[1]</w:t>
+      </w:r>
+      <w:r>
+        <w:rPr>
+          <w:rFonts w:ascii="Linux Libertine" w:hAnsi="Linux Libertine"/>
+          <w:color w:val="000000"/>
+          <w:sz w:val="14"/>
+          <w:szCs w:val="14"/>
+        </w:rPr>
+        <w:t xml:space="preserve"> </w:t>
+      </w:r>
+      <w:r>
+        <w:rPr>
+          <w:color w:val="000000"/>
+          <w:sz w:val="14"/>
+          <w:szCs w:val="14"/>
+        </w:rPr>
+        <w:t xml:space="preserve">Shu, Kai and </w:t>
+      </w:r>
+      <w:proofErr w:type="spellStart"/>
+      <w:r>
+        <w:rPr>
+          <w:color w:val="000000"/>
+          <w:sz w:val="14"/>
+          <w:szCs w:val="14"/>
+        </w:rPr>
+        <w:t>Mahudeswaran</w:t>
+      </w:r>
+      <w:proofErr w:type="spellEnd"/>
+      <w:r>
+        <w:rPr>
+          <w:color w:val="000000"/>
+          <w:sz w:val="14"/>
+          <w:szCs w:val="14"/>
+        </w:rPr>
+        <w:t xml:space="preserve">, Deepak and Wang, </w:t>
+      </w:r>
+      <w:proofErr w:type="spellStart"/>
+      <w:r>
+        <w:rPr>
+          <w:color w:val="000000"/>
+          <w:sz w:val="14"/>
+          <w:szCs w:val="14"/>
+        </w:rPr>
+        <w:t>Suhang</w:t>
+      </w:r>
+      <w:proofErr w:type="spellEnd"/>
+      <w:r>
+        <w:rPr>
+          <w:color w:val="000000"/>
+          <w:sz w:val="14"/>
+          <w:szCs w:val="14"/>
+        </w:rPr>
+        <w:t xml:space="preserve"> and Lee, Dongwon and Liu, </w:t>
+      </w:r>
+      <w:proofErr w:type="gramStart"/>
+      <w:r>
+        <w:rPr>
+          <w:color w:val="000000"/>
+          <w:sz w:val="14"/>
+          <w:szCs w:val="14"/>
+        </w:rPr>
+        <w:t>Huan</w:t>
+      </w:r>
+      <w:r>
+        <w:rPr>
+          <w:rFonts w:ascii="Linux Libertine" w:hAnsi="Linux Libertine"/>
+          <w:color w:val="000000"/>
+          <w:sz w:val="14"/>
+          <w:szCs w:val="14"/>
+        </w:rPr>
+        <w:t>(</w:t>
+      </w:r>
+      <w:proofErr w:type="gramEnd"/>
+      <w:r>
+        <w:rPr>
+          <w:rFonts w:ascii="Linux Libertine" w:hAnsi="Linux Libertine"/>
+          <w:color w:val="000000"/>
+          <w:sz w:val="14"/>
+          <w:szCs w:val="14"/>
+        </w:rPr>
+        <w:t>201</w:t>
+      </w:r>
+      <w:r>
+        <w:rPr>
+          <w:rFonts w:ascii="Linux Libertine" w:hAnsi="Linux Libertine"/>
+          <w:color w:val="000000"/>
+          <w:sz w:val="14"/>
+          <w:szCs w:val="14"/>
+        </w:rPr>
+        <w:t>8</w:t>
+      </w:r>
+      <w:r>
+        <w:rPr>
+          <w:rFonts w:ascii="Linux Libertine" w:hAnsi="Linux Libertine"/>
+          <w:color w:val="000000"/>
+          <w:sz w:val="14"/>
+          <w:szCs w:val="14"/>
+        </w:rPr>
+        <w:t>).</w:t>
+      </w:r>
+      <w:r>
+        <w:rPr>
+          <w:rFonts w:ascii="Linux Libertine" w:hAnsi="Linux Libertine"/>
+          <w:color w:val="000000"/>
+          <w:sz w:val="14"/>
+          <w:szCs w:val="14"/>
+        </w:rPr>
+        <w:t xml:space="preserve"> </w:t>
+      </w:r>
+      <w:proofErr w:type="spellStart"/>
+      <w:r>
+        <w:rPr>
+          <w:rFonts w:ascii="Linux Libertine" w:hAnsi="Linux Libertine"/>
+          <w:color w:val="000000"/>
+          <w:sz w:val="14"/>
+          <w:szCs w:val="14"/>
+        </w:rPr>
+        <w:t>FakeNewsNet</w:t>
+      </w:r>
+      <w:proofErr w:type="spellEnd"/>
+      <w:r>
+        <w:rPr>
+          <w:rFonts w:ascii="Linux Libertine" w:hAnsi="Linux Libertine"/>
+          <w:color w:val="000000"/>
+          <w:sz w:val="14"/>
+          <w:szCs w:val="14"/>
+        </w:rPr>
+        <w:t>: A Data Repository with News Content, Social Context and Dynamic Information for Studying Fake news on Social</w:t>
+      </w:r>
+      <w:r>
+        <w:rPr>
+          <w:rFonts w:ascii="Linux Libertine" w:hAnsi="Linux Libertine"/>
+          <w:color w:val="000000"/>
+          <w:sz w:val="14"/>
+          <w:szCs w:val="14"/>
+        </w:rPr>
+        <w:t xml:space="preserve">. </w:t>
+      </w:r>
+      <w:proofErr w:type="spellStart"/>
+      <w:r>
+        <w:rPr>
+          <w:rFonts w:ascii="Linux Libertine" w:hAnsi="Linux Libertine"/>
+          <w:color w:val="000000"/>
+          <w:sz w:val="14"/>
+          <w:szCs w:val="14"/>
+        </w:rPr>
+        <w:t>arXiv</w:t>
+      </w:r>
+      <w:proofErr w:type="spellEnd"/>
+      <w:r>
+        <w:rPr>
+          <w:rFonts w:ascii="Linux Libertine" w:hAnsi="Linux Libertine"/>
+          <w:color w:val="000000"/>
+          <w:sz w:val="14"/>
+          <w:szCs w:val="14"/>
+        </w:rPr>
+        <w:t xml:space="preserve"> preprint arXiv:1809.01287</w:t>
+      </w:r>
+    </w:p>
+    <w:p>
+      <w:pPr>
+        <w:pStyle w:val="HTMLPreformatted"/>
+        <w:rPr>
+          <w:rFonts w:ascii="Linux Libertine" w:hAnsi="Linux Libertine"/>
+          <w:color w:val="000000"/>
+          <w:sz w:val="14"/>
+          <w:szCs w:val="14"/>
+        </w:rPr>
+      </w:pPr>
+      <w:r>
+        <w:rPr>
+          <w:rFonts w:ascii="Linux Libertine" w:hAnsi="Linux Libertine"/>
+          <w:color w:val="000000"/>
+          <w:sz w:val="14"/>
+          <w:szCs w:val="14"/>
+        </w:rPr>
+        <w:t xml:space="preserve">[2] Shu, Kai and </w:t>
+      </w:r>
+      <w:proofErr w:type="spellStart"/>
+      <w:r>
+        <w:rPr>
+          <w:rFonts w:ascii="Linux Libertine" w:hAnsi="Linux Libertine"/>
+          <w:color w:val="000000"/>
+          <w:sz w:val="14"/>
+          <w:szCs w:val="14"/>
+        </w:rPr>
+        <w:t>Mahudeswaran</w:t>
+      </w:r>
+      <w:proofErr w:type="spellEnd"/>
+      <w:r>
+        <w:rPr>
+          <w:rFonts w:ascii="Linux Libertine" w:hAnsi="Linux Libertine"/>
+          <w:color w:val="000000"/>
+          <w:sz w:val="14"/>
+          <w:szCs w:val="14"/>
+        </w:rPr>
+        <w:t xml:space="preserve">, Amy and Wang, </w:t>
+      </w:r>
+      <w:proofErr w:type="spellStart"/>
+      <w:r>
+        <w:rPr>
+          <w:rFonts w:ascii="Linux Libertine" w:hAnsi="Linux Libertine"/>
+          <w:color w:val="000000"/>
+          <w:sz w:val="14"/>
+          <w:szCs w:val="14"/>
+        </w:rPr>
+        <w:t>Suhang</w:t>
+      </w:r>
+      <w:proofErr w:type="spellEnd"/>
+      <w:r>
+        <w:rPr>
+          <w:rFonts w:ascii="Linux Libertine" w:hAnsi="Linux Libertine"/>
+          <w:color w:val="000000"/>
+          <w:sz w:val="14"/>
+          <w:szCs w:val="14"/>
+        </w:rPr>
+        <w:t xml:space="preserve"> and Tang, </w:t>
+      </w:r>
+      <w:proofErr w:type="spellStart"/>
+      <w:r>
+        <w:rPr>
+          <w:rFonts w:ascii="Linux Libertine" w:hAnsi="Linux Libertine"/>
+          <w:color w:val="000000"/>
+          <w:sz w:val="14"/>
+          <w:szCs w:val="14"/>
+        </w:rPr>
+        <w:t>Jiliang</w:t>
+      </w:r>
+      <w:proofErr w:type="spellEnd"/>
+      <w:r>
+        <w:rPr>
+          <w:rFonts w:ascii="Linux Libertine" w:hAnsi="Linux Libertine"/>
+          <w:color w:val="000000"/>
+          <w:sz w:val="14"/>
+          <w:szCs w:val="14"/>
+        </w:rPr>
+        <w:t xml:space="preserve"> and Liu, </w:t>
+      </w:r>
+      <w:proofErr w:type="gramStart"/>
+      <w:r>
+        <w:rPr>
+          <w:rFonts w:ascii="Linux Libertine" w:hAnsi="Linux Libertine"/>
+          <w:color w:val="000000"/>
+          <w:sz w:val="14"/>
+          <w:szCs w:val="14"/>
+        </w:rPr>
+        <w:t>Huan(</w:t>
+      </w:r>
+      <w:proofErr w:type="gramEnd"/>
+      <w:r>
+        <w:rPr>
+          <w:rFonts w:ascii="Linux Libertine" w:hAnsi="Linux Libertine"/>
+          <w:color w:val="000000"/>
+          <w:sz w:val="14"/>
+          <w:szCs w:val="14"/>
+        </w:rPr>
+        <w:t xml:space="preserve">2017). Fake News Detection on Social Media: A Data Mining Perspective. ACM SIGKDD Explorations Newsletter </w:t>
+      </w:r>
+    </w:p>
+    <w:p>
+      <w:pPr>
+        <w:pStyle w:val="HTMLPreformatted"/>
+        <w:rPr>
+          <w:rFonts w:ascii="Linux Libertine" w:hAnsi="Linux Libertine"/>
+          <w:color w:val="000000"/>
+          <w:sz w:val="14"/>
+          <w:szCs w:val="14"/>
+        </w:rPr>
+      </w:pPr>
+      <w:r>
+        <w:rPr>
+          <w:rFonts w:ascii="Linux Libertine" w:hAnsi="Linux Libertine"/>
+          <w:color w:val="000000"/>
+          <w:sz w:val="14"/>
+          <w:szCs w:val="14"/>
+        </w:rPr>
+        <w:t xml:space="preserve">[3] Shu, Kai and Wang, </w:t>
+      </w:r>
+      <w:proofErr w:type="spellStart"/>
+      <w:r>
+        <w:rPr>
+          <w:rFonts w:ascii="Linux Libertine" w:hAnsi="Linux Libertine"/>
+          <w:color w:val="000000"/>
+          <w:sz w:val="14"/>
+          <w:szCs w:val="14"/>
+        </w:rPr>
+        <w:t>Suhang</w:t>
+      </w:r>
+      <w:proofErr w:type="spellEnd"/>
+      <w:r>
+        <w:rPr>
+          <w:rFonts w:ascii="Linux Libertine" w:hAnsi="Linux Libertine"/>
+          <w:color w:val="000000"/>
+          <w:sz w:val="14"/>
+          <w:szCs w:val="14"/>
+        </w:rPr>
+        <w:t xml:space="preserve"> and Liu Huan (2017). </w:t>
+      </w:r>
+      <w:proofErr w:type="spellStart"/>
+      <w:r>
+        <w:rPr>
+          <w:rFonts w:ascii="Linux Libertine" w:hAnsi="Linux Libertine"/>
+          <w:color w:val="000000"/>
+          <w:sz w:val="14"/>
+          <w:szCs w:val="14"/>
+        </w:rPr>
+        <w:t>arXiv</w:t>
+      </w:r>
+      <w:proofErr w:type="spellEnd"/>
+      <w:r>
+        <w:rPr>
+          <w:rFonts w:ascii="Linux Libertine" w:hAnsi="Linux Libertine"/>
+          <w:color w:val="000000"/>
+          <w:sz w:val="14"/>
+          <w:szCs w:val="14"/>
+        </w:rPr>
+        <w:t xml:space="preserve"> preprint </w:t>
+      </w:r>
+      <w:proofErr w:type="spellStart"/>
+      <w:r>
+        <w:rPr>
+          <w:rFonts w:ascii="Linux Libertine" w:hAnsi="Linux Libertine"/>
+          <w:color w:val="000000"/>
+          <w:sz w:val="14"/>
+          <w:szCs w:val="14"/>
+        </w:rPr>
+        <w:t>arXiv</w:t>
+      </w:r>
+      <w:proofErr w:type="spellEnd"/>
+      <w:r>
+        <w:rPr>
+          <w:rFonts w:ascii="Linux Libertine" w:hAnsi="Linux Libertine"/>
+          <w:color w:val="000000"/>
+          <w:sz w:val="14"/>
+          <w:szCs w:val="14"/>
+        </w:rPr>
+        <w:t>: 1712.07709</w:t>
+      </w:r>
+    </w:p>
     <w:p/>
     <w:p>
       <w:pPr>
@@ -9162,6 +9503,24 @@
       <w:shd w:val="clear" w:color="auto" w:fill="E1DFDD"/>
     </w:rPr>
   </w:style>
+  <w:style w:type="character" w:customStyle="1" w:styleId="apple-tab-span">
+    <w:name w:val="apple-tab-span"/>
+    <w:basedOn w:val="DefaultParagraphFont"/>
+    <w:rsid w:val="0088387B"/>
+  </w:style>
+  <w:style w:type="character" w:styleId="HTMLCode">
+    <w:name w:val="HTML Code"/>
+    <w:basedOn w:val="DefaultParagraphFont"/>
+    <w:uiPriority w:val="99"/>
+    <w:semiHidden/>
+    <w:unhideWhenUsed/>
+    <w:rsid w:val="0088387B"/>
+    <w:rPr>
+      <w:rFonts w:ascii="Courier New" w:eastAsia="Times New Roman" w:hAnsi="Courier New" w:cs="Courier New"/>
+      <w:sz w:val="20"/>
+      <w:szCs w:val="20"/>
+    </w:rPr>
+  </w:style>
 </w:styles>
 </file>
 

</xml_diff>